<commit_message>
Changed my NonNormReport slightly
</commit_message>
<xml_diff>
--- a/Factory Team 7/NonNormReports/WhitakerNonNormReport.docx
+++ b/Factory Team 7/NonNormReports/WhitakerNonNormReport.docx
@@ -490,7 +490,7 @@
                 <w:sz w:val="28"/>
                 <w:rtl w:val="0"/>
               </w:rPr>
-              <w:t xml:space="preserve">Last ConveyorFamily (YES, but can’t be seen because of how the truck loads parts)</w:t>
+              <w:t xml:space="preserve">Last ConveyorFamily (NO, could not do due to the way the truck is loaded and the conveyor jamming, caused gui glitches)</w:t>
             </w:r>
           </w:p>
         </w:tc>
@@ -729,7 +729,7 @@
         <w:b w:val="1"/>
         <w:rtl w:val="0"/>
       </w:rPr>
-      <w:t xml:space="preserve"> 95</w:t>
+      <w:t xml:space="preserve"> 90</w:t>
     </w:r>
     <w:r>
       <w:rPr>

</xml_diff>